<commit_message>
modified: README.md, update report, update code
</commit_message>
<xml_diff>
--- a/4. Concepts _ Books _ Papers/Concepts.docx
+++ b/4. Concepts _ Books _ Papers/Concepts.docx
@@ -48,12 +48,6 @@
       </w:r>
     </w:p>
     <w:p/>
-    <w:p>
-      <w:pPr>
-        <w:ind w:left="720"/>
-        <w:jc w:val="center"/>
-      </w:pPr>
-    </w:p>
     <w:p/>
     <w:p>
       <w:pPr>
@@ -120,7 +114,7 @@
           <w:r>
             <w:fldChar w:fldCharType="separate"/>
           </w:r>
-          <w:hyperlink w:anchor="_Toc139463398" w:history="1">
+          <w:hyperlink w:anchor="_Toc139486921" w:history="1">
             <w:r>
               <w:rPr>
                 <w:rStyle w:val="Hyperlink"/>
@@ -147,7 +141,7 @@
                 <w:noProof/>
                 <w:webHidden/>
               </w:rPr>
-              <w:instrText xml:space="preserve"> PAGEREF _Toc139463398 \h </w:instrText>
+              <w:instrText xml:space="preserve"> PAGEREF _Toc139486921 \h </w:instrText>
             </w:r>
             <w:r>
               <w:rPr>
@@ -194,7 +188,7 @@
               <w14:ligatures w14:val="standardContextual"/>
             </w:rPr>
           </w:pPr>
-          <w:hyperlink w:anchor="_Toc139463399" w:history="1">
+          <w:hyperlink w:anchor="_Toc139486922" w:history="1">
             <w:r>
               <w:rPr>
                 <w:rStyle w:val="Hyperlink"/>
@@ -221,7 +215,7 @@
                 <w:noProof/>
                 <w:webHidden/>
               </w:rPr>
-              <w:instrText xml:space="preserve"> PAGEREF _Toc139463399 \h </w:instrText>
+              <w:instrText xml:space="preserve"> PAGEREF _Toc139486922 \h </w:instrText>
             </w:r>
             <w:r>
               <w:rPr>
@@ -268,7 +262,7 @@
               <w14:ligatures w14:val="standardContextual"/>
             </w:rPr>
           </w:pPr>
-          <w:hyperlink w:anchor="_Toc139463400" w:history="1">
+          <w:hyperlink w:anchor="_Toc139486923" w:history="1">
             <w:r>
               <w:rPr>
                 <w:rStyle w:val="Hyperlink"/>
@@ -295,7 +289,7 @@
                 <w:noProof/>
                 <w:webHidden/>
               </w:rPr>
-              <w:instrText xml:space="preserve"> PAGEREF _Toc139463400 \h </w:instrText>
+              <w:instrText xml:space="preserve"> PAGEREF _Toc139486923 \h </w:instrText>
             </w:r>
             <w:r>
               <w:rPr>
@@ -342,7 +336,7 @@
               <w14:ligatures w14:val="standardContextual"/>
             </w:rPr>
           </w:pPr>
-          <w:hyperlink w:anchor="_Toc139463401" w:history="1">
+          <w:hyperlink w:anchor="_Toc139486924" w:history="1">
             <w:r>
               <w:rPr>
                 <w:rStyle w:val="Hyperlink"/>
@@ -369,7 +363,7 @@
                 <w:noProof/>
                 <w:webHidden/>
               </w:rPr>
-              <w:instrText xml:space="preserve"> PAGEREF _Toc139463401 \h </w:instrText>
+              <w:instrText xml:space="preserve"> PAGEREF _Toc139486924 \h </w:instrText>
             </w:r>
             <w:r>
               <w:rPr>
@@ -416,7 +410,7 @@
               <w14:ligatures w14:val="standardContextual"/>
             </w:rPr>
           </w:pPr>
-          <w:hyperlink w:anchor="_Toc139463402" w:history="1">
+          <w:hyperlink w:anchor="_Toc139486925" w:history="1">
             <w:r>
               <w:rPr>
                 <w:rStyle w:val="Hyperlink"/>
@@ -443,7 +437,7 @@
                 <w:noProof/>
                 <w:webHidden/>
               </w:rPr>
-              <w:instrText xml:space="preserve"> PAGEREF _Toc139463402 \h </w:instrText>
+              <w:instrText xml:space="preserve"> PAGEREF _Toc139486925 \h </w:instrText>
             </w:r>
             <w:r>
               <w:rPr>
@@ -490,7 +484,7 @@
               <w14:ligatures w14:val="standardContextual"/>
             </w:rPr>
           </w:pPr>
-          <w:hyperlink w:anchor="_Toc139463403" w:history="1">
+          <w:hyperlink w:anchor="_Toc139486926" w:history="1">
             <w:r>
               <w:rPr>
                 <w:rStyle w:val="Hyperlink"/>
@@ -517,7 +511,7 @@
                 <w:noProof/>
                 <w:webHidden/>
               </w:rPr>
-              <w:instrText xml:space="preserve"> PAGEREF _Toc139463403 \h </w:instrText>
+              <w:instrText xml:space="preserve"> PAGEREF _Toc139486926 \h </w:instrText>
             </w:r>
             <w:r>
               <w:rPr>
@@ -564,7 +558,7 @@
               <w14:ligatures w14:val="standardContextual"/>
             </w:rPr>
           </w:pPr>
-          <w:hyperlink w:anchor="_Toc139463404" w:history="1">
+          <w:hyperlink w:anchor="_Toc139486927" w:history="1">
             <w:r>
               <w:rPr>
                 <w:rStyle w:val="Hyperlink"/>
@@ -591,7 +585,7 @@
                 <w:noProof/>
                 <w:webHidden/>
               </w:rPr>
-              <w:instrText xml:space="preserve"> PAGEREF _Toc139463404 \h </w:instrText>
+              <w:instrText xml:space="preserve"> PAGEREF _Toc139486927 \h </w:instrText>
             </w:r>
             <w:r>
               <w:rPr>
@@ -638,13 +632,27 @@
               <w14:ligatures w14:val="standardContextual"/>
             </w:rPr>
           </w:pPr>
-          <w:hyperlink w:anchor="_Toc139463405" w:history="1">
+          <w:hyperlink w:anchor="_Toc139486928" w:history="1">
             <w:r>
               <w:rPr>
                 <w:rStyle w:val="Hyperlink"/>
                 <w:noProof/>
               </w:rPr>
-              <w:t>2.1.1 SuperMAG</w:t>
+              <w:t>2.1.1 Sup</w:t>
+            </w:r>
+            <w:r>
+              <w:rPr>
+                <w:rStyle w:val="Hyperlink"/>
+                <w:noProof/>
+              </w:rPr>
+              <w:t>e</w:t>
+            </w:r>
+            <w:r>
+              <w:rPr>
+                <w:rStyle w:val="Hyperlink"/>
+                <w:noProof/>
+              </w:rPr>
+              <w:t>rMAG</w:t>
             </w:r>
             <w:r>
               <w:rPr>
@@ -665,7 +673,7 @@
                 <w:noProof/>
                 <w:webHidden/>
               </w:rPr>
-              <w:instrText xml:space="preserve"> PAGEREF _Toc139463405 \h </w:instrText>
+              <w:instrText xml:space="preserve"> PAGEREF _Toc139486928 \h </w:instrText>
             </w:r>
             <w:r>
               <w:rPr>
@@ -712,7 +720,7 @@
               <w14:ligatures w14:val="standardContextual"/>
             </w:rPr>
           </w:pPr>
-          <w:hyperlink w:anchor="_Toc139463406" w:history="1">
+          <w:hyperlink w:anchor="_Toc139486929" w:history="1">
             <w:r>
               <w:rPr>
                 <w:rStyle w:val="Hyperlink"/>
@@ -739,7 +747,7 @@
                 <w:noProof/>
                 <w:webHidden/>
               </w:rPr>
-              <w:instrText xml:space="preserve"> PAGEREF _Toc139463406 \h </w:instrText>
+              <w:instrText xml:space="preserve"> PAGEREF _Toc139486929 \h </w:instrText>
             </w:r>
             <w:r>
               <w:rPr>
@@ -786,7 +794,7 @@
               <w14:ligatures w14:val="standardContextual"/>
             </w:rPr>
           </w:pPr>
-          <w:hyperlink w:anchor="_Toc139463407" w:history="1">
+          <w:hyperlink w:anchor="_Toc139486930" w:history="1">
             <w:r>
               <w:rPr>
                 <w:rStyle w:val="Hyperlink"/>
@@ -813,7 +821,7 @@
                 <w:noProof/>
                 <w:webHidden/>
               </w:rPr>
-              <w:instrText xml:space="preserve"> PAGEREF _Toc139463407 \h </w:instrText>
+              <w:instrText xml:space="preserve"> PAGEREF _Toc139486930 \h </w:instrText>
             </w:r>
             <w:r>
               <w:rPr>
@@ -860,7 +868,7 @@
               <w14:ligatures w14:val="standardContextual"/>
             </w:rPr>
           </w:pPr>
-          <w:hyperlink w:anchor="_Toc139463408" w:history="1">
+          <w:hyperlink w:anchor="_Toc139486931" w:history="1">
             <w:r>
               <w:rPr>
                 <w:rStyle w:val="Hyperlink"/>
@@ -887,7 +895,7 @@
                 <w:noProof/>
                 <w:webHidden/>
               </w:rPr>
-              <w:instrText xml:space="preserve"> PAGEREF _Toc139463408 \h </w:instrText>
+              <w:instrText xml:space="preserve"> PAGEREF _Toc139486931 \h </w:instrText>
             </w:r>
             <w:r>
               <w:rPr>
@@ -934,7 +942,7 @@
               <w14:ligatures w14:val="standardContextual"/>
             </w:rPr>
           </w:pPr>
-          <w:hyperlink w:anchor="_Toc139463409" w:history="1">
+          <w:hyperlink w:anchor="_Toc139486932" w:history="1">
             <w:r>
               <w:rPr>
                 <w:rStyle w:val="Hyperlink"/>
@@ -961,7 +969,7 @@
                 <w:noProof/>
                 <w:webHidden/>
               </w:rPr>
-              <w:instrText xml:space="preserve"> PAGEREF _Toc139463409 \h </w:instrText>
+              <w:instrText xml:space="preserve"> PAGEREF _Toc139486932 \h </w:instrText>
             </w:r>
             <w:r>
               <w:rPr>
@@ -1008,7 +1016,7 @@
               <w14:ligatures w14:val="standardContextual"/>
             </w:rPr>
           </w:pPr>
-          <w:hyperlink w:anchor="_Toc139463410" w:history="1">
+          <w:hyperlink w:anchor="_Toc139486933" w:history="1">
             <w:r>
               <w:rPr>
                 <w:rStyle w:val="Hyperlink"/>
@@ -1035,7 +1043,7 @@
                 <w:noProof/>
                 <w:webHidden/>
               </w:rPr>
-              <w:instrText xml:space="preserve"> PAGEREF _Toc139463410 \h </w:instrText>
+              <w:instrText xml:space="preserve"> PAGEREF _Toc139486933 \h </w:instrText>
             </w:r>
             <w:r>
               <w:rPr>
@@ -1082,7 +1090,7 @@
               <w14:ligatures w14:val="standardContextual"/>
             </w:rPr>
           </w:pPr>
-          <w:hyperlink w:anchor="_Toc139463411" w:history="1">
+          <w:hyperlink w:anchor="_Toc139486934" w:history="1">
             <w:r>
               <w:rPr>
                 <w:rStyle w:val="Hyperlink"/>
@@ -1109,7 +1117,7 @@
                 <w:noProof/>
                 <w:webHidden/>
               </w:rPr>
-              <w:instrText xml:space="preserve"> PAGEREF _Toc139463411 \h </w:instrText>
+              <w:instrText xml:space="preserve"> PAGEREF _Toc139486934 \h </w:instrText>
             </w:r>
             <w:r>
               <w:rPr>
@@ -1156,7 +1164,7 @@
               <w14:ligatures w14:val="standardContextual"/>
             </w:rPr>
           </w:pPr>
-          <w:hyperlink w:anchor="_Toc139463412" w:history="1">
+          <w:hyperlink w:anchor="_Toc139486935" w:history="1">
             <w:r>
               <w:rPr>
                 <w:rStyle w:val="Hyperlink"/>
@@ -1183,7 +1191,7 @@
                 <w:noProof/>
                 <w:webHidden/>
               </w:rPr>
-              <w:instrText xml:space="preserve"> PAGEREF _Toc139463412 \h </w:instrText>
+              <w:instrText xml:space="preserve"> PAGEREF _Toc139486935 \h </w:instrText>
             </w:r>
             <w:r>
               <w:rPr>
@@ -1230,7 +1238,7 @@
               <w14:ligatures w14:val="standardContextual"/>
             </w:rPr>
           </w:pPr>
-          <w:hyperlink w:anchor="_Toc139463413" w:history="1">
+          <w:hyperlink w:anchor="_Toc139486936" w:history="1">
             <w:r>
               <w:rPr>
                 <w:rStyle w:val="Hyperlink"/>
@@ -1257,7 +1265,7 @@
                 <w:noProof/>
                 <w:webHidden/>
               </w:rPr>
-              <w:instrText xml:space="preserve"> PAGEREF _Toc139463413 \h </w:instrText>
+              <w:instrText xml:space="preserve"> PAGEREF _Toc139486936 \h </w:instrText>
             </w:r>
             <w:r>
               <w:rPr>
@@ -1304,7 +1312,7 @@
               <w14:ligatures w14:val="standardContextual"/>
             </w:rPr>
           </w:pPr>
-          <w:hyperlink w:anchor="_Toc139463414" w:history="1">
+          <w:hyperlink w:anchor="_Toc139486937" w:history="1">
             <w:r>
               <w:rPr>
                 <w:rStyle w:val="Hyperlink"/>
@@ -1331,7 +1339,7 @@
                 <w:noProof/>
                 <w:webHidden/>
               </w:rPr>
-              <w:instrText xml:space="preserve"> PAGEREF _Toc139463414 \h </w:instrText>
+              <w:instrText xml:space="preserve"> PAGEREF _Toc139486937 \h </w:instrText>
             </w:r>
             <w:r>
               <w:rPr>
@@ -1378,7 +1386,7 @@
               <w14:ligatures w14:val="standardContextual"/>
             </w:rPr>
           </w:pPr>
-          <w:hyperlink w:anchor="_Toc139463415" w:history="1">
+          <w:hyperlink w:anchor="_Toc139486938" w:history="1">
             <w:r>
               <w:rPr>
                 <w:rStyle w:val="Hyperlink"/>
@@ -1405,7 +1413,7 @@
                 <w:noProof/>
                 <w:webHidden/>
               </w:rPr>
-              <w:instrText xml:space="preserve"> PAGEREF _Toc139463415 \h </w:instrText>
+              <w:instrText xml:space="preserve"> PAGEREF _Toc139486938 \h </w:instrText>
             </w:r>
             <w:r>
               <w:rPr>
@@ -1452,7 +1460,7 @@
               <w14:ligatures w14:val="standardContextual"/>
             </w:rPr>
           </w:pPr>
-          <w:hyperlink w:anchor="_Toc139463416" w:history="1">
+          <w:hyperlink w:anchor="_Toc139486939" w:history="1">
             <w:r>
               <w:rPr>
                 <w:rStyle w:val="Hyperlink"/>
@@ -1479,7 +1487,7 @@
                 <w:noProof/>
                 <w:webHidden/>
               </w:rPr>
-              <w:instrText xml:space="preserve"> PAGEREF _Toc139463416 \h </w:instrText>
+              <w:instrText xml:space="preserve"> PAGEREF _Toc139486939 \h </w:instrText>
             </w:r>
             <w:r>
               <w:rPr>
@@ -1526,7 +1534,7 @@
               <w14:ligatures w14:val="standardContextual"/>
             </w:rPr>
           </w:pPr>
-          <w:hyperlink w:anchor="_Toc139463417" w:history="1">
+          <w:hyperlink w:anchor="_Toc139486940" w:history="1">
             <w:r>
               <w:rPr>
                 <w:rStyle w:val="Hyperlink"/>
@@ -1553,7 +1561,7 @@
                 <w:noProof/>
                 <w:webHidden/>
               </w:rPr>
-              <w:instrText xml:space="preserve"> PAGEREF _Toc139463417 \h </w:instrText>
+              <w:instrText xml:space="preserve"> PAGEREF _Toc139486940 \h </w:instrText>
             </w:r>
             <w:r>
               <w:rPr>
@@ -1600,7 +1608,7 @@
               <w14:ligatures w14:val="standardContextual"/>
             </w:rPr>
           </w:pPr>
-          <w:hyperlink w:anchor="_Toc139463418" w:history="1">
+          <w:hyperlink w:anchor="_Toc139486941" w:history="1">
             <w:r>
               <w:rPr>
                 <w:rStyle w:val="Hyperlink"/>
@@ -1627,7 +1635,7 @@
                 <w:noProof/>
                 <w:webHidden/>
               </w:rPr>
-              <w:instrText xml:space="preserve"> PAGEREF _Toc139463418 \h </w:instrText>
+              <w:instrText xml:space="preserve"> PAGEREF _Toc139486941 \h </w:instrText>
             </w:r>
             <w:r>
               <w:rPr>
@@ -1675,6 +1683,7 @@
             </w:rPr>
           </w:pPr>
           <w:r>
+            <w:lastRenderedPageBreak/>
             <w:fldChar w:fldCharType="end"/>
           </w:r>
         </w:p>
@@ -1693,7 +1702,7 @@
       <w:pPr>
         <w:pStyle w:val="Heading1"/>
       </w:pPr>
-      <w:bookmarkStart w:id="1" w:name="_Toc139463398"/>
+      <w:bookmarkStart w:id="1" w:name="_Toc139486921"/>
       <w:r>
         <w:t>0. Jargon</w:t>
       </w:r>
@@ -2158,7 +2167,6 @@
         </w:pBdr>
       </w:pPr>
       <w:r>
-        <w:lastRenderedPageBreak/>
         <w:t xml:space="preserve">32. </w:t>
       </w:r>
       <w:r>
@@ -2205,7 +2213,7 @@
       <w:pPr>
         <w:pStyle w:val="Heading1"/>
       </w:pPr>
-      <w:bookmarkStart w:id="2" w:name="_Toc139463399"/>
+      <w:bookmarkStart w:id="2" w:name="_Toc139486922"/>
       <w:r>
         <w:t>1. Introduction</w:t>
       </w:r>
@@ -2215,7 +2223,7 @@
       <w:pPr>
         <w:pStyle w:val="Heading2"/>
       </w:pPr>
-      <w:bookmarkStart w:id="3" w:name="_Toc139463400"/>
+      <w:bookmarkStart w:id="3" w:name="_Toc139486923"/>
       <w:r>
         <w:t>1.1. Solar wind: What is it and how does it affect Earth?</w:t>
       </w:r>
@@ -2286,11 +2294,7 @@
         <w:t xml:space="preserve">Aurora Formation: </w:t>
       </w:r>
       <w:r>
-        <w:t xml:space="preserve">The solar wind plays a crucial role in the formation of auroras, also known as the northern lights (aurora borealis) in the Northern Hemisphere and the southern lights (aurora australis) in the Southern Hemisphere. When solar wind particles </w:t>
-      </w:r>
-      <w:r>
-        <w:lastRenderedPageBreak/>
-        <w:t>interact with Earth's magnetosphere, they create a beautiful display of colorful lights in the polar regions.</w:t>
+        <w:t>The solar wind plays a crucial role in the formation of auroras, also known as the northern lights (aurora borealis) in the Northern Hemisphere and the southern lights (aurora australis) in the Southern Hemisphere. When solar wind particles interact with Earth's magnetosphere, they create a beautiful display of colorful lights in the polar regions.</w:t>
       </w:r>
     </w:p>
     <w:p>
@@ -2373,7 +2377,7 @@
       <w:pPr>
         <w:pStyle w:val="Heading2"/>
       </w:pPr>
-      <w:bookmarkStart w:id="4" w:name="_Toc139463401"/>
+      <w:bookmarkStart w:id="4" w:name="_Toc139486924"/>
       <w:r>
         <w:t>1.2. GIC</w:t>
       </w:r>
@@ -2589,7 +2593,7 @@
         </w:pBdr>
         <w:spacing w:before="300"/>
       </w:pPr>
-      <w:bookmarkStart w:id="5" w:name="_Toc139463402"/>
+      <w:bookmarkStart w:id="5" w:name="_Toc139486925"/>
       <w:r>
         <w:t>1.3. Concept of UT</w:t>
       </w:r>
@@ -2650,7 +2654,7 @@
         </w:pBdr>
         <w:spacing w:before="300" w:after="300"/>
       </w:pPr>
-      <w:bookmarkStart w:id="6" w:name="_Toc139463403"/>
+      <w:bookmarkStart w:id="6" w:name="_Toc139486926"/>
       <w:r>
         <w:t>2. Website:</w:t>
       </w:r>
@@ -2671,7 +2675,7 @@
         </w:pBdr>
         <w:spacing w:before="300" w:after="300"/>
       </w:pPr>
-      <w:bookmarkStart w:id="7" w:name="_Toc139463404"/>
+      <w:bookmarkStart w:id="7" w:name="_Toc139486927"/>
       <w:r>
         <w:t>2.1. SuperMAG</w:t>
       </w:r>
@@ -2689,7 +2693,7 @@
         </w:pBdr>
         <w:spacing w:before="300" w:after="300"/>
       </w:pPr>
-      <w:bookmarkStart w:id="8" w:name="_Toc139463405"/>
+      <w:bookmarkStart w:id="8" w:name="_Toc139486928"/>
       <w:r>
         <w:t>2.1.1 SuperMAG</w:t>
       </w:r>
@@ -2729,7 +2733,7 @@
         </w:pBdr>
         <w:spacing w:before="300" w:after="300"/>
       </w:pPr>
-      <w:bookmarkStart w:id="9" w:name="_Toc139463406"/>
+      <w:bookmarkStart w:id="9" w:name="_Toc139486929"/>
       <w:r>
         <w:t>2.1.2. Subtract Baseline</w:t>
       </w:r>
@@ -2792,7 +2796,7 @@
         </w:pBdr>
         <w:spacing w:before="300"/>
       </w:pPr>
-      <w:bookmarkStart w:id="10" w:name="_Toc139463407"/>
+      <w:bookmarkStart w:id="10" w:name="_Toc139486930"/>
       <w:r>
         <w:t>2.1.3. High Fidelity and Low Fidelity</w:t>
       </w:r>
@@ -2951,7 +2955,7 @@
         </w:pBdr>
         <w:spacing w:before="300" w:after="300"/>
       </w:pPr>
-      <w:bookmarkStart w:id="11" w:name="_Toc139463408"/>
+      <w:bookmarkStart w:id="11" w:name="_Toc139486931"/>
       <w:r>
         <w:t>2.2. Solar wind</w:t>
       </w:r>
@@ -2961,15 +2965,12 @@
       <w:pPr>
         <w:pStyle w:val="Heading1"/>
       </w:pPr>
-      <w:bookmarkStart w:id="12" w:name="_Toc139463409"/>
+      <w:bookmarkStart w:id="12" w:name="_Toc139486932"/>
       <w:r>
         <w:t>3</w:t>
       </w:r>
       <w:r>
-        <w:t xml:space="preserve">. </w:t>
-      </w:r>
-      <w:r>
-        <w:t>Data Variable Definitions</w:t>
+        <w:t>. Data Variable Definitions</w:t>
       </w:r>
       <w:bookmarkEnd w:id="12"/>
       <w:r>
@@ -2988,24 +2989,9 @@
         </w:pBdr>
         <w:spacing w:before="300" w:after="300"/>
       </w:pPr>
-      <w:bookmarkStart w:id="13" w:name="_Toc139463410"/>
-      <w:r>
-        <w:t>3</w:t>
-      </w:r>
-      <w:r>
-        <w:t>.</w:t>
-      </w:r>
-      <w:r>
-        <w:t>1</w:t>
-      </w:r>
-      <w:r>
-        <w:t>. Solar wind</w:t>
-      </w:r>
-      <w:r>
-        <w:t xml:space="preserve"> </w:t>
-      </w:r>
-      <w:r>
-        <w:t>(description)</w:t>
+      <w:bookmarkStart w:id="13" w:name="_Toc139486933"/>
+      <w:r>
+        <w:t>3.1. Solar wind (description)</w:t>
       </w:r>
       <w:bookmarkEnd w:id="13"/>
     </w:p>
@@ -3116,42 +3102,7 @@
           <w:b/>
           <w:bCs/>
         </w:rPr>
-        <w:t>F</w:t>
-      </w:r>
-      <w:r>
-        <w:rPr>
-          <w:b/>
-          <w:bCs/>
-        </w:rPr>
-        <w:t>ield</w:t>
-      </w:r>
-      <w:r>
-        <w:rPr>
-          <w:b/>
-          <w:bCs/>
-        </w:rPr>
-        <w:t xml:space="preserve"> </w:t>
-      </w:r>
-      <w:r>
-        <w:rPr>
-          <w:b/>
-          <w:bCs/>
-        </w:rPr>
-        <w:t>magnitude</w:t>
-      </w:r>
-      <w:r>
-        <w:rPr>
-          <w:b/>
-          <w:bCs/>
-        </w:rPr>
-        <w:t xml:space="preserve"> </w:t>
-      </w:r>
-      <w:r>
-        <w:rPr>
-          <w:b/>
-          <w:bCs/>
-        </w:rPr>
-        <w:t>average</w:t>
+        <w:t>Field magnitude average</w:t>
       </w:r>
       <w:r>
         <w:t xml:space="preserve">: This is the average magnitude of the Interplanetary Magnetic Field (IMF) over the given period. </w:t>
@@ -3289,7 +3240,7 @@
             <v:path o:extrusionok="f" gradientshapeok="t" o:connecttype="rect"/>
             <o:lock v:ext="edit" aspectratio="t"/>
           </v:shapetype>
-          <v:shape id="_x0000_i1057" type="#_x0000_t75" alt="Figure 5" style="width:24pt;height:24pt"/>
+          <v:shape id="_x0000_i1025" type="#_x0000_t75" alt="Figure 5" style="width:24.2pt;height:24.2pt"/>
         </w:pict>
       </w:r>
       <w:r>
@@ -4303,17 +4254,8 @@
           <w:b/>
           <w:bCs/>
         </w:rPr>
-        <w:t xml:space="preserve">, </w:t>
-      </w:r>
-      <w:proofErr w:type="spellStart"/>
-      <w:r>
-        <w:rPr>
-          <w:b/>
-          <w:bCs/>
-        </w:rPr>
-        <w:t>Vz</w:t>
-      </w:r>
-      <w:proofErr w:type="spellEnd"/>
+        <w:t>, Vz</w:t>
+      </w:r>
       <w:r>
         <w:t>: These are the components of the solar wind velocity in the GSM coordinate system.</w:t>
       </w:r>
@@ -4753,13 +4695,7 @@
       </w:r>
       <w:r>
         <w:lastRenderedPageBreak/>
-        <w:t>electric field, which is perpendicular to both the solar wind velocity and the IMF direction.</w:t>
-      </w:r>
-      <w:r>
-        <w:t xml:space="preserve"> V</w:t>
-      </w:r>
-      <w:r>
-        <w:t xml:space="preserve">isualize the solar wind velocity vector (V) and the IMF vector (B) within this 3D space. The electric field vector (E) will be perpendicular to both V and B. </w:t>
+        <w:t xml:space="preserve">electric field, which is perpendicular to both the solar wind velocity and the IMF direction. Visualize the solar wind velocity vector (V) and the IMF vector (B) within this 3D space. The electric field vector (E) will be perpendicular to both V and B. </w:t>
       </w:r>
       <w:proofErr w:type="gramStart"/>
       <w:r>
@@ -5250,15 +5186,9 @@
         </w:pBdr>
         <w:spacing w:before="300" w:after="300"/>
       </w:pPr>
-      <w:bookmarkStart w:id="14" w:name="_Toc139463411"/>
-      <w:r>
-        <w:t>3.</w:t>
-      </w:r>
-      <w:r>
-        <w:t>2</w:t>
-      </w:r>
-      <w:r>
-        <w:t xml:space="preserve">. </w:t>
+      <w:bookmarkStart w:id="14" w:name="_Toc139486934"/>
+      <w:r>
+        <w:t xml:space="preserve">3.2. </w:t>
       </w:r>
       <w:proofErr w:type="spellStart"/>
       <w:r>
@@ -5275,12 +5205,9 @@
       <w:pPr>
         <w:pStyle w:val="Heading1"/>
       </w:pPr>
-      <w:bookmarkStart w:id="15" w:name="_Toc139463412"/>
-      <w:r>
-        <w:t>4</w:t>
-      </w:r>
-      <w:r>
-        <w:t>. Machine Learning</w:t>
+      <w:bookmarkStart w:id="15" w:name="_Toc139486935"/>
+      <w:r>
+        <w:t>4. Machine Learning</w:t>
       </w:r>
       <w:bookmarkEnd w:id="15"/>
     </w:p>
@@ -5288,12 +5215,9 @@
       <w:pPr>
         <w:pStyle w:val="Heading2"/>
       </w:pPr>
-      <w:bookmarkStart w:id="16" w:name="_Toc139463413"/>
-      <w:r>
-        <w:t>4</w:t>
-      </w:r>
-      <w:r>
-        <w:t>.1. Time Series Analysis</w:t>
+      <w:bookmarkStart w:id="16" w:name="_Toc139486936"/>
+      <w:r>
+        <w:t>4.1. Time Series Analysis</w:t>
       </w:r>
       <w:bookmarkEnd w:id="16"/>
     </w:p>
@@ -5302,12 +5226,9 @@
       <w:pPr>
         <w:pStyle w:val="Heading2"/>
       </w:pPr>
-      <w:bookmarkStart w:id="17" w:name="_Toc139463414"/>
-      <w:r>
-        <w:t>4</w:t>
-      </w:r>
-      <w:r>
-        <w:t>.2. Kriging Techniques</w:t>
+      <w:bookmarkStart w:id="17" w:name="_Toc139486937"/>
+      <w:r>
+        <w:t>4.2. Kriging Techniques</w:t>
       </w:r>
       <w:bookmarkEnd w:id="17"/>
     </w:p>
@@ -5355,12 +5276,9 @@
       <w:pPr>
         <w:pStyle w:val="Heading2"/>
       </w:pPr>
-      <w:bookmarkStart w:id="18" w:name="_Toc139463415"/>
-      <w:r>
-        <w:t>4</w:t>
-      </w:r>
-      <w:r>
-        <w:t>.3. ADAM</w:t>
+      <w:bookmarkStart w:id="18" w:name="_Toc139486938"/>
+      <w:r>
+        <w:t>4.3. ADAM</w:t>
       </w:r>
       <w:bookmarkEnd w:id="18"/>
     </w:p>
@@ -5667,12 +5585,9 @@
       <w:pPr>
         <w:pStyle w:val="Heading1"/>
       </w:pPr>
-      <w:bookmarkStart w:id="19" w:name="_Toc139463416"/>
-      <w:r>
-        <w:t>5</w:t>
-      </w:r>
-      <w:r>
-        <w:t>. Papers</w:t>
+      <w:bookmarkStart w:id="19" w:name="_Toc139486939"/>
+      <w:r>
+        <w:t>5. Papers</w:t>
       </w:r>
       <w:bookmarkEnd w:id="19"/>
     </w:p>
@@ -5680,12 +5595,9 @@
       <w:pPr>
         <w:pStyle w:val="Heading2"/>
       </w:pPr>
-      <w:bookmarkStart w:id="20" w:name="_Toc139463417"/>
-      <w:r>
-        <w:t>5</w:t>
-      </w:r>
-      <w:r>
-        <w:t>.1. PILM: A Survey on Problems, Methods and Applications</w:t>
+      <w:bookmarkStart w:id="20" w:name="_Toc139486940"/>
+      <w:r>
+        <w:t>5.1. PILM: A Survey on Problems, Methods and Applications</w:t>
       </w:r>
       <w:bookmarkEnd w:id="20"/>
     </w:p>
@@ -6177,12 +6089,9 @@
       <w:pPr>
         <w:pStyle w:val="Heading2"/>
       </w:pPr>
-      <w:bookmarkStart w:id="21" w:name="_Toc139463418"/>
-      <w:r>
-        <w:t>5</w:t>
-      </w:r>
-      <w:r>
-        <w:t>.2. a real-time GMD monitoring system</w:t>
+      <w:bookmarkStart w:id="21" w:name="_Toc139486941"/>
+      <w:r>
+        <w:t>5.2. a real-time GMD monitoring system</w:t>
       </w:r>
       <w:bookmarkEnd w:id="21"/>
     </w:p>
@@ -6244,14 +6153,7 @@
           <w:sz w:val="32"/>
           <w:szCs w:val="32"/>
         </w:rPr>
-        <w:t>5</w:t>
-      </w:r>
-      <w:r>
-        <w:rPr>
-          <w:sz w:val="32"/>
-          <w:szCs w:val="32"/>
-        </w:rPr>
-        <w:t>.3. Dst index</w:t>
+        <w:t>5.3. Dst index</w:t>
       </w:r>
     </w:p>
     <w:p>

</xml_diff>